<commit_message>
Documenten opslaan voor de pauze
</commit_message>
<xml_diff>
--- a/documents/Extra ontwikkeling verslag.docx
+++ b/documents/Extra ontwikkeling verslag.docx
@@ -13,7 +13,7 @@
         <w:rPr>
           <w:lang w:val="nl-NL"/>
         </w:rPr>
-        <w:t>Extra ontwikkeling verslag</w:t>
+        <w:t>Onderhoudsverslag</w:t>
       </w:r>
     </w:p>
     <w:p>
@@ -63,13 +63,12 @@
         </w:rPr>
         <w:t>84644</w:t>
       </w:r>
-    </w:p>
-    <w:p>
-      <w:pPr>
-        <w:rPr>
-          <w:lang w:val="nl-NL"/>
-        </w:rPr>
-      </w:pPr>
+      <w:r>
+        <w:rPr>
+          <w:lang w:val="nl-NL"/>
+        </w:rPr>
+        <w:t xml:space="preserve"> - </w:t>
+      </w:r>
       <w:r>
         <w:rPr>
           <w:lang w:val="nl-NL"/>
@@ -86,53 +85,89 @@
     </w:p>
     <w:p>
       <w:pPr>
+        <w:rPr>
+          <w:lang w:val="nl-NL"/>
+        </w:rPr>
+      </w:pPr>
+      <w:r>
+        <w:rPr>
+          <w:lang w:val="nl-NL"/>
+        </w:rPr>
+        <w:t>Tijdens het project heeft de klant</w:t>
+      </w:r>
+      <w:r>
+        <w:rPr>
+          <w:lang w:val="nl-NL"/>
+        </w:rPr>
+        <w:t xml:space="preserve"> gevraagd voor extra functionaliteit naast de bestaande functionaliteit.</w:t>
+      </w:r>
+    </w:p>
+    <w:p>
+      <w:pPr>
+        <w:rPr>
+          <w:lang w:val="nl-NL"/>
+        </w:rPr>
+      </w:pPr>
+    </w:p>
+    <w:p>
+      <w:pPr>
+        <w:rPr>
+          <w:lang w:val="nl-NL"/>
+        </w:rPr>
+      </w:pPr>
+      <w:r>
+        <w:rPr>
+          <w:lang w:val="nl-NL"/>
+        </w:rPr>
+        <w:t>Hierbij heeft de klant gevraagd of er een afbeelding bij de reizen geplaatst kon worden</w:t>
+      </w:r>
+      <w:r>
+        <w:rPr>
+          <w:lang w:val="nl-NL"/>
+        </w:rPr>
+        <w:t xml:space="preserve"> en</w:t>
+      </w:r>
+      <w:r>
+        <w:rPr>
+          <w:lang w:val="nl-NL"/>
+        </w:rPr>
+        <w:t xml:space="preserve"> of</w:t>
+      </w:r>
+      <w:r>
+        <w:rPr>
+          <w:lang w:val="nl-NL"/>
+        </w:rPr>
+        <w:t xml:space="preserve"> er een mogelijkheid gebouwd kon worden om</w:t>
+      </w:r>
+      <w:r>
+        <w:rPr>
+          <w:lang w:val="nl-NL"/>
+        </w:rPr>
+        <w:t xml:space="preserve"> het totaal aantal plaatsen </w:t>
+      </w:r>
+      <w:r>
+        <w:rPr>
+          <w:lang w:val="nl-NL"/>
+        </w:rPr>
+        <w:t>te tonen en de beschikbaarheid van de reis duidelijk te tonnen.</w:t>
+      </w:r>
+      <w:r>
+        <w:rPr>
+          <w:lang w:val="nl-NL"/>
+        </w:rPr>
+        <w:t xml:space="preserve"> Verder heb ik naar aanleiding van mijn vraag toestemming gekregen om een e-mail bevestiging te bouwen van de inschrijving.</w:t>
+      </w:r>
+    </w:p>
+    <w:p>
+      <w:pPr>
+        <w:rPr>
+          <w:lang w:val="nl-NL"/>
+        </w:rPr>
+      </w:pPr>
+    </w:p>
+    <w:p>
+      <w:pPr>
         <w:pStyle w:val="Heading1"/>
-        <w:rPr>
-          <w:lang w:val="nl-NL"/>
-        </w:rPr>
-      </w:pPr>
-      <w:r>
-        <w:rPr>
-          <w:lang w:val="nl-NL"/>
-        </w:rPr>
-        <w:t>Inleiding</w:t>
-      </w:r>
-    </w:p>
-    <w:p>
-      <w:pPr>
-        <w:rPr>
-          <w:lang w:val="nl-NL"/>
-        </w:rPr>
-      </w:pPr>
-      <w:r>
-        <w:rPr>
-          <w:lang w:val="nl-NL"/>
-        </w:rPr>
-        <w:t>Tijdens het project heeft de klant</w:t>
-      </w:r>
-      <w:r>
-        <w:rPr>
-          <w:lang w:val="nl-NL"/>
-        </w:rPr>
-        <w:t xml:space="preserve"> gevraagd voor extra functionaliteit naast de bestaande functionaliteit.</w:t>
-      </w:r>
-      <w:r>
-        <w:rPr>
-          <w:lang w:val="nl-NL"/>
-        </w:rPr>
-        <w:t xml:space="preserve"> Hierbij heeft de klant gevraagd of er een afbeelding bij de reizen geplaatst kon worden, of het totaal aantal plaatsen getoond kon worden en of de beschikbaarheid getoond kon worden. Verder heeft de klant vooraf aangegeven dat wanneer er extra tijd beschikbaar is er een bevestiging e-mail gestuurd moest worden naar de student.</w:t>
-      </w:r>
-    </w:p>
-    <w:p>
-      <w:pPr>
-        <w:rPr>
-          <w:lang w:val="nl-NL"/>
-        </w:rPr>
-      </w:pPr>
-    </w:p>
-    <w:p>
-      <w:pPr>
-        <w:pStyle w:val="Heading2"/>
         <w:rPr>
           <w:lang w:val="nl-NL"/>
         </w:rPr>
@@ -250,7 +285,7 @@
                     <pic:cNvPicPr/>
                   </pic:nvPicPr>
                   <pic:blipFill>
-                    <a:blip r:embed="rId4" cstate="print">
+                    <a:blip r:embed="rId7" cstate="print">
                       <a:extLst>
                         <a:ext uri="{28A0092B-C50C-407E-A947-70E740481C1C}">
                           <a14:useLocalDpi xmlns:a14="http://schemas.microsoft.com/office/drawing/2010/main" val="0"/>
@@ -290,20 +325,23 @@
           <w:lang w:val="nl-NL"/>
         </w:rPr>
       </w:pPr>
-    </w:p>
-    <w:p>
-      <w:pPr>
-        <w:pStyle w:val="Heading2"/>
-        <w:rPr>
-          <w:lang w:val="nl-NL"/>
-        </w:rPr>
-      </w:pPr>
-      <w:r>
-        <w:rPr>
-          <w:lang w:val="nl-NL"/>
-        </w:rPr>
-        <w:lastRenderedPageBreak/>
-        <w:t>Resultaat</w:t>
+      <w:r>
+        <w:rPr>
+          <w:lang w:val="nl-NL"/>
+        </w:rPr>
+        <w:t xml:space="preserve">Code die checkt of de afbeelding geüpload </w:t>
+      </w:r>
+      <w:r>
+        <w:rPr>
+          <w:lang w:val="nl-NL"/>
+        </w:rPr>
+        <w:t>wordt</w:t>
+      </w:r>
+      <w:r>
+        <w:rPr>
+          <w:lang w:val="nl-NL"/>
+        </w:rPr>
+        <w:t xml:space="preserve"> op JPG of JPEG, vervolgens uploaden naar de server anders een foutmelding geven.</w:t>
       </w:r>
     </w:p>
     <w:p>
@@ -318,10 +356,10 @@
           <w:lang w:val="nl-NL"/>
         </w:rPr>
         <w:drawing>
-          <wp:inline distT="0" distB="0" distL="0" distR="0" wp14:anchorId="7F064227" wp14:editId="4FD7423B">
-            <wp:extent cx="5731510" cy="3481705"/>
-            <wp:effectExtent l="0" t="0" r="0" b="0"/>
-            <wp:docPr id="1" name="Picture 1"/>
+          <wp:inline distT="0" distB="0" distL="0" distR="0" wp14:anchorId="5320C841" wp14:editId="45AA5005">
+            <wp:extent cx="5731510" cy="1377950"/>
+            <wp:effectExtent l="0" t="0" r="0" b="6350"/>
+            <wp:docPr id="6" name="Picture 6"/>
             <wp:cNvGraphicFramePr>
               <a:graphicFrameLocks xmlns:a="http://schemas.openxmlformats.org/drawingml/2006/main" noChangeAspect="1"/>
             </wp:cNvGraphicFramePr>
@@ -329,11 +367,11 @@
               <a:graphicData uri="http://schemas.openxmlformats.org/drawingml/2006/picture">
                 <pic:pic xmlns:pic="http://schemas.openxmlformats.org/drawingml/2006/picture">
                   <pic:nvPicPr>
-                    <pic:cNvPr id="1" name="Picture 1"/>
+                    <pic:cNvPr id="6" name="Picture 6"/>
                     <pic:cNvPicPr/>
                   </pic:nvPicPr>
                   <pic:blipFill>
-                    <a:blip r:embed="rId5" cstate="print">
+                    <a:blip r:embed="rId8" cstate="print">
                       <a:extLst>
                         <a:ext uri="{28A0092B-C50C-407E-A947-70E740481C1C}">
                           <a14:useLocalDpi xmlns:a14="http://schemas.microsoft.com/office/drawing/2010/main" val="0"/>
@@ -347,7 +385,7 @@
                   <pic:spPr>
                     <a:xfrm>
                       <a:off x="0" y="0"/>
-                      <a:ext cx="5731510" cy="3481705"/>
+                      <a:ext cx="5731510" cy="1377950"/>
                     </a:xfrm>
                     <a:prstGeom prst="rect">
                       <a:avLst/>
@@ -366,30 +404,16 @@
           <w:lang w:val="nl-NL"/>
         </w:rPr>
       </w:pPr>
-    </w:p>
-    <w:p>
-      <w:pPr>
-        <w:rPr>
-          <w:lang w:val="nl-NL"/>
-        </w:rPr>
-      </w:pPr>
-    </w:p>
-    <w:p>
-      <w:pPr>
-        <w:rPr>
-          <w:lang w:val="nl-NL"/>
-        </w:rPr>
-      </w:pPr>
       <w:r>
         <w:rPr>
           <w:noProof/>
           <w:lang w:val="nl-NL"/>
         </w:rPr>
         <w:drawing>
-          <wp:inline distT="0" distB="0" distL="0" distR="0" wp14:anchorId="71F0FB63" wp14:editId="6F7B5754">
-            <wp:extent cx="5731510" cy="2252980"/>
+          <wp:inline distT="0" distB="0" distL="0" distR="0" wp14:anchorId="550BA101" wp14:editId="19E37FE4">
+            <wp:extent cx="5731510" cy="1224280"/>
             <wp:effectExtent l="0" t="0" r="0" b="0"/>
-            <wp:docPr id="2" name="Picture 2"/>
+            <wp:docPr id="7" name="Picture 7"/>
             <wp:cNvGraphicFramePr>
               <a:graphicFrameLocks xmlns:a="http://schemas.openxmlformats.org/drawingml/2006/main" noChangeAspect="1"/>
             </wp:cNvGraphicFramePr>
@@ -397,11 +421,11 @@
               <a:graphicData uri="http://schemas.openxmlformats.org/drawingml/2006/picture">
                 <pic:pic xmlns:pic="http://schemas.openxmlformats.org/drawingml/2006/picture">
                   <pic:nvPicPr>
-                    <pic:cNvPr id="2" name="Picture 2"/>
+                    <pic:cNvPr id="7" name="Picture 7"/>
                     <pic:cNvPicPr/>
                   </pic:nvPicPr>
                   <pic:blipFill>
-                    <a:blip r:embed="rId6" cstate="print">
+                    <a:blip r:embed="rId9" cstate="print">
                       <a:extLst>
                         <a:ext uri="{28A0092B-C50C-407E-A947-70E740481C1C}">
                           <a14:useLocalDpi xmlns:a14="http://schemas.microsoft.com/office/drawing/2010/main" val="0"/>
@@ -415,7 +439,7 @@
                   <pic:spPr>
                     <a:xfrm>
                       <a:off x="0" y="0"/>
-                      <a:ext cx="5731510" cy="2252980"/>
+                      <a:ext cx="5731510" cy="1224280"/>
                     </a:xfrm>
                     <a:prstGeom prst="rect">
                       <a:avLst/>
@@ -437,7 +461,441 @@
     </w:p>
     <w:p>
       <w:pPr>
+        <w:rPr>
+          <w:lang w:val="nl-NL"/>
+        </w:rPr>
+      </w:pPr>
+      <w:r>
+        <w:rPr>
+          <w:lang w:val="nl-NL"/>
+        </w:rPr>
+        <w:br w:type="page"/>
+      </w:r>
+      <w:r>
+        <w:rPr>
+          <w:lang w:val="nl-NL"/>
+        </w:rPr>
+        <w:lastRenderedPageBreak/>
+        <w:t>Code die checkt of een afbelding gewijzigd is via het formulier, vervolgens de oude verwijderen en de nieuwe uploaden.</w:t>
+      </w:r>
+    </w:p>
+    <w:p>
+      <w:pPr>
+        <w:rPr>
+          <w:lang w:val="nl-NL"/>
+        </w:rPr>
+      </w:pPr>
+      <w:r>
+        <w:rPr>
+          <w:noProof/>
+          <w:lang w:val="nl-NL"/>
+        </w:rPr>
+        <w:drawing>
+          <wp:inline distT="0" distB="0" distL="0" distR="0" wp14:anchorId="45071BF7" wp14:editId="561B4A07">
+            <wp:extent cx="5731510" cy="2372360"/>
+            <wp:effectExtent l="0" t="0" r="0" b="2540"/>
+            <wp:docPr id="5" name="Picture 5"/>
+            <wp:cNvGraphicFramePr>
+              <a:graphicFrameLocks xmlns:a="http://schemas.openxmlformats.org/drawingml/2006/main" noChangeAspect="1"/>
+            </wp:cNvGraphicFramePr>
+            <a:graphic xmlns:a="http://schemas.openxmlformats.org/drawingml/2006/main">
+              <a:graphicData uri="http://schemas.openxmlformats.org/drawingml/2006/picture">
+                <pic:pic xmlns:pic="http://schemas.openxmlformats.org/drawingml/2006/picture">
+                  <pic:nvPicPr>
+                    <pic:cNvPr id="5" name="Picture 5"/>
+                    <pic:cNvPicPr/>
+                  </pic:nvPicPr>
+                  <pic:blipFill>
+                    <a:blip r:embed="rId10" cstate="print">
+                      <a:extLst>
+                        <a:ext uri="{28A0092B-C50C-407E-A947-70E740481C1C}">
+                          <a14:useLocalDpi xmlns:a14="http://schemas.microsoft.com/office/drawing/2010/main" val="0"/>
+                        </a:ext>
+                      </a:extLst>
+                    </a:blip>
+                    <a:stretch>
+                      <a:fillRect/>
+                    </a:stretch>
+                  </pic:blipFill>
+                  <pic:spPr>
+                    <a:xfrm>
+                      <a:off x="0" y="0"/>
+                      <a:ext cx="5731510" cy="2372360"/>
+                    </a:xfrm>
+                    <a:prstGeom prst="rect">
+                      <a:avLst/>
+                    </a:prstGeom>
+                  </pic:spPr>
+                </pic:pic>
+              </a:graphicData>
+            </a:graphic>
+          </wp:inline>
+        </w:drawing>
+      </w:r>
+    </w:p>
+    <w:p>
+      <w:pPr>
+        <w:rPr>
+          <w:lang w:val="nl-NL"/>
+        </w:rPr>
+      </w:pPr>
+    </w:p>
+    <w:p>
+      <w:pPr>
         <w:pStyle w:val="Heading2"/>
+      </w:pPr>
+      <w:r>
+        <w:t>Resultaat</w:t>
+      </w:r>
+    </w:p>
+    <w:p>
+      <w:pPr>
+        <w:rPr>
+          <w:lang w:val="nl-NL"/>
+        </w:rPr>
+      </w:pPr>
+      <w:r>
+        <w:rPr>
+          <w:lang w:val="nl-NL"/>
+        </w:rPr>
+        <w:t>Afbeelding weergeven op de overzicht pagina</w:t>
+      </w:r>
+    </w:p>
+    <w:p>
+      <w:pPr>
+        <w:rPr>
+          <w:lang w:val="nl-NL"/>
+        </w:rPr>
+      </w:pPr>
+      <w:r>
+        <w:rPr>
+          <w:noProof/>
+          <w:lang w:val="nl-NL"/>
+        </w:rPr>
+        <w:drawing>
+          <wp:inline distT="0" distB="0" distL="0" distR="0" wp14:anchorId="7F064227" wp14:editId="28629AB4">
+            <wp:extent cx="3783106" cy="2298113"/>
+            <wp:effectExtent l="0" t="0" r="1905" b="635"/>
+            <wp:docPr id="1" name="Picture 1"/>
+            <wp:cNvGraphicFramePr>
+              <a:graphicFrameLocks xmlns:a="http://schemas.openxmlformats.org/drawingml/2006/main" noChangeAspect="1"/>
+            </wp:cNvGraphicFramePr>
+            <a:graphic xmlns:a="http://schemas.openxmlformats.org/drawingml/2006/main">
+              <a:graphicData uri="http://schemas.openxmlformats.org/drawingml/2006/picture">
+                <pic:pic xmlns:pic="http://schemas.openxmlformats.org/drawingml/2006/picture">
+                  <pic:nvPicPr>
+                    <pic:cNvPr id="1" name="Picture 1"/>
+                    <pic:cNvPicPr/>
+                  </pic:nvPicPr>
+                  <pic:blipFill>
+                    <a:blip r:embed="rId11" cstate="print">
+                      <a:extLst>
+                        <a:ext uri="{28A0092B-C50C-407E-A947-70E740481C1C}">
+                          <a14:useLocalDpi xmlns:a14="http://schemas.microsoft.com/office/drawing/2010/main" val="0"/>
+                        </a:ext>
+                      </a:extLst>
+                    </a:blip>
+                    <a:stretch>
+                      <a:fillRect/>
+                    </a:stretch>
+                  </pic:blipFill>
+                  <pic:spPr>
+                    <a:xfrm>
+                      <a:off x="0" y="0"/>
+                      <a:ext cx="3794405" cy="2304977"/>
+                    </a:xfrm>
+                    <a:prstGeom prst="rect">
+                      <a:avLst/>
+                    </a:prstGeom>
+                  </pic:spPr>
+                </pic:pic>
+              </a:graphicData>
+            </a:graphic>
+          </wp:inline>
+        </w:drawing>
+      </w:r>
+    </w:p>
+    <w:p>
+      <w:pPr>
+        <w:rPr>
+          <w:lang w:val="nl-NL"/>
+        </w:rPr>
+      </w:pPr>
+    </w:p>
+    <w:p>
+      <w:pPr>
+        <w:rPr>
+          <w:lang w:val="nl-NL"/>
+        </w:rPr>
+      </w:pPr>
+      <w:r>
+        <w:rPr>
+          <w:lang w:val="nl-NL"/>
+        </w:rPr>
+        <w:t xml:space="preserve">Afbeelding weergeven op de detail pagina onder de aanmeld </w:t>
+      </w:r>
+      <w:r>
+        <w:rPr>
+          <w:lang w:val="nl-NL"/>
+        </w:rPr>
+        <w:t>sectie</w:t>
+      </w:r>
+    </w:p>
+    <w:p>
+      <w:pPr>
+        <w:rPr>
+          <w:lang w:val="nl-NL"/>
+        </w:rPr>
+      </w:pPr>
+      <w:r>
+        <w:rPr>
+          <w:noProof/>
+          <w:lang w:val="nl-NL"/>
+        </w:rPr>
+        <w:drawing>
+          <wp:inline distT="0" distB="0" distL="0" distR="0" wp14:anchorId="2ED6C35D" wp14:editId="5CC118C1">
+            <wp:extent cx="4390758" cy="1506070"/>
+            <wp:effectExtent l="0" t="0" r="3810" b="5715"/>
+            <wp:docPr id="11" name="Picture 11"/>
+            <wp:cNvGraphicFramePr>
+              <a:graphicFrameLocks xmlns:a="http://schemas.openxmlformats.org/drawingml/2006/main" noChangeAspect="1"/>
+            </wp:cNvGraphicFramePr>
+            <a:graphic xmlns:a="http://schemas.openxmlformats.org/drawingml/2006/main">
+              <a:graphicData uri="http://schemas.openxmlformats.org/drawingml/2006/picture">
+                <pic:pic xmlns:pic="http://schemas.openxmlformats.org/drawingml/2006/picture">
+                  <pic:nvPicPr>
+                    <pic:cNvPr id="11" name="Picture 11"/>
+                    <pic:cNvPicPr/>
+                  </pic:nvPicPr>
+                  <pic:blipFill>
+                    <a:blip r:embed="rId12" cstate="print">
+                      <a:extLst>
+                        <a:ext uri="{28A0092B-C50C-407E-A947-70E740481C1C}">
+                          <a14:useLocalDpi xmlns:a14="http://schemas.microsoft.com/office/drawing/2010/main" val="0"/>
+                        </a:ext>
+                      </a:extLst>
+                    </a:blip>
+                    <a:stretch>
+                      <a:fillRect/>
+                    </a:stretch>
+                  </pic:blipFill>
+                  <pic:spPr>
+                    <a:xfrm>
+                      <a:off x="0" y="0"/>
+                      <a:ext cx="4416976" cy="1515063"/>
+                    </a:xfrm>
+                    <a:prstGeom prst="rect">
+                      <a:avLst/>
+                    </a:prstGeom>
+                  </pic:spPr>
+                </pic:pic>
+              </a:graphicData>
+            </a:graphic>
+          </wp:inline>
+        </w:drawing>
+      </w:r>
+    </w:p>
+    <w:p>
+      <w:pPr>
+        <w:rPr>
+          <w:lang w:val="nl-NL"/>
+        </w:rPr>
+      </w:pPr>
+    </w:p>
+    <w:p>
+      <w:pPr>
+        <w:rPr>
+          <w:lang w:val="nl-NL"/>
+        </w:rPr>
+      </w:pPr>
+    </w:p>
+    <w:p>
+      <w:pPr>
+        <w:rPr>
+          <w:lang w:val="nl-NL"/>
+        </w:rPr>
+      </w:pPr>
+    </w:p>
+    <w:p>
+      <w:pPr>
+        <w:rPr>
+          <w:lang w:val="nl-NL"/>
+        </w:rPr>
+      </w:pPr>
+    </w:p>
+    <w:p>
+      <w:pPr>
+        <w:rPr>
+          <w:lang w:val="nl-NL"/>
+        </w:rPr>
+      </w:pPr>
+    </w:p>
+    <w:p>
+      <w:pPr>
+        <w:rPr>
+          <w:lang w:val="nl-NL"/>
+        </w:rPr>
+      </w:pPr>
+    </w:p>
+    <w:p>
+      <w:pPr>
+        <w:rPr>
+          <w:lang w:val="nl-NL"/>
+        </w:rPr>
+      </w:pPr>
+    </w:p>
+    <w:p>
+      <w:pPr>
+        <w:rPr>
+          <w:lang w:val="nl-NL"/>
+        </w:rPr>
+      </w:pPr>
+      <w:r>
+        <w:rPr>
+          <w:lang w:val="nl-NL"/>
+        </w:rPr>
+        <w:lastRenderedPageBreak/>
+        <w:t>Afbeelding uploaden via het bewerk formulier</w:t>
+      </w:r>
+    </w:p>
+    <w:p>
+      <w:pPr>
+        <w:rPr>
+          <w:lang w:val="nl-NL"/>
+        </w:rPr>
+      </w:pPr>
+      <w:r>
+        <w:rPr>
+          <w:noProof/>
+          <w:lang w:val="nl-NL"/>
+        </w:rPr>
+        <w:drawing>
+          <wp:inline distT="0" distB="0" distL="0" distR="0" wp14:anchorId="188355AD" wp14:editId="1DA87FBA">
+            <wp:extent cx="5731510" cy="1148715"/>
+            <wp:effectExtent l="0" t="0" r="0" b="0"/>
+            <wp:docPr id="13" name="Picture 13"/>
+            <wp:cNvGraphicFramePr>
+              <a:graphicFrameLocks xmlns:a="http://schemas.openxmlformats.org/drawingml/2006/main" noChangeAspect="1"/>
+            </wp:cNvGraphicFramePr>
+            <a:graphic xmlns:a="http://schemas.openxmlformats.org/drawingml/2006/main">
+              <a:graphicData uri="http://schemas.openxmlformats.org/drawingml/2006/picture">
+                <pic:pic xmlns:pic="http://schemas.openxmlformats.org/drawingml/2006/picture">
+                  <pic:nvPicPr>
+                    <pic:cNvPr id="13" name="Picture 13"/>
+                    <pic:cNvPicPr/>
+                  </pic:nvPicPr>
+                  <pic:blipFill>
+                    <a:blip r:embed="rId13" cstate="print">
+                      <a:extLst>
+                        <a:ext uri="{28A0092B-C50C-407E-A947-70E740481C1C}">
+                          <a14:useLocalDpi xmlns:a14="http://schemas.microsoft.com/office/drawing/2010/main" val="0"/>
+                        </a:ext>
+                      </a:extLst>
+                    </a:blip>
+                    <a:stretch>
+                      <a:fillRect/>
+                    </a:stretch>
+                  </pic:blipFill>
+                  <pic:spPr>
+                    <a:xfrm>
+                      <a:off x="0" y="0"/>
+                      <a:ext cx="5731510" cy="1148715"/>
+                    </a:xfrm>
+                    <a:prstGeom prst="rect">
+                      <a:avLst/>
+                    </a:prstGeom>
+                  </pic:spPr>
+                </pic:pic>
+              </a:graphicData>
+            </a:graphic>
+          </wp:inline>
+        </w:drawing>
+      </w:r>
+    </w:p>
+    <w:p>
+      <w:pPr>
+        <w:rPr>
+          <w:lang w:val="nl-NL"/>
+        </w:rPr>
+      </w:pPr>
+    </w:p>
+    <w:p>
+      <w:pPr>
+        <w:rPr>
+          <w:lang w:val="nl-NL"/>
+        </w:rPr>
+      </w:pPr>
+      <w:r>
+        <w:rPr>
+          <w:lang w:val="nl-NL"/>
+        </w:rPr>
+        <w:t>Afbeelding uploaden via het aanmaak formulier</w:t>
+      </w:r>
+    </w:p>
+    <w:p>
+      <w:pPr>
+        <w:rPr>
+          <w:lang w:val="nl-NL"/>
+        </w:rPr>
+      </w:pPr>
+      <w:r>
+        <w:rPr>
+          <w:noProof/>
+          <w:lang w:val="nl-NL"/>
+        </w:rPr>
+        <w:drawing>
+          <wp:inline distT="0" distB="0" distL="0" distR="0" wp14:anchorId="69049362" wp14:editId="2D4A82A9">
+            <wp:extent cx="5731510" cy="3201035"/>
+            <wp:effectExtent l="0" t="0" r="0" b="0"/>
+            <wp:docPr id="15" name="Picture 15"/>
+            <wp:cNvGraphicFramePr>
+              <a:graphicFrameLocks xmlns:a="http://schemas.openxmlformats.org/drawingml/2006/main" noChangeAspect="1"/>
+            </wp:cNvGraphicFramePr>
+            <a:graphic xmlns:a="http://schemas.openxmlformats.org/drawingml/2006/main">
+              <a:graphicData uri="http://schemas.openxmlformats.org/drawingml/2006/picture">
+                <pic:pic xmlns:pic="http://schemas.openxmlformats.org/drawingml/2006/picture">
+                  <pic:nvPicPr>
+                    <pic:cNvPr id="15" name="Picture 15"/>
+                    <pic:cNvPicPr/>
+                  </pic:nvPicPr>
+                  <pic:blipFill>
+                    <a:blip r:embed="rId14" cstate="print">
+                      <a:extLst>
+                        <a:ext uri="{28A0092B-C50C-407E-A947-70E740481C1C}">
+                          <a14:useLocalDpi xmlns:a14="http://schemas.microsoft.com/office/drawing/2010/main" val="0"/>
+                        </a:ext>
+                      </a:extLst>
+                    </a:blip>
+                    <a:stretch>
+                      <a:fillRect/>
+                    </a:stretch>
+                  </pic:blipFill>
+                  <pic:spPr>
+                    <a:xfrm>
+                      <a:off x="0" y="0"/>
+                      <a:ext cx="5731510" cy="3201035"/>
+                    </a:xfrm>
+                    <a:prstGeom prst="rect">
+                      <a:avLst/>
+                    </a:prstGeom>
+                  </pic:spPr>
+                </pic:pic>
+              </a:graphicData>
+            </a:graphic>
+          </wp:inline>
+        </w:drawing>
+      </w:r>
+    </w:p>
+    <w:p>
+      <w:pPr>
+        <w:rPr>
+          <w:lang w:val="nl-NL"/>
+        </w:rPr>
+      </w:pPr>
+    </w:p>
+    <w:p>
+      <w:pPr>
+        <w:pStyle w:val="Heading1"/>
         <w:rPr>
           <w:lang w:val="nl-NL"/>
         </w:rPr>
@@ -459,67 +917,948 @@
         <w:rPr>
           <w:lang w:val="nl-NL"/>
         </w:rPr>
-        <w:t xml:space="preserve">Bij de reizen moet op verzoek van de klant duidelijk het totaal aantal plaatsen getoond worden en hoeveel studenten zich nog kunnen aanmelden. Ik heb hiervoor gekozen dat er op de </w:t>
-      </w:r>
-      <w:r>
-        <w:rPr>
-          <w:lang w:val="nl-NL"/>
-        </w:rPr>
-        <w:t>overzichten</w:t>
-      </w:r>
-      <w:r>
-        <w:rPr>
-          <w:lang w:val="nl-NL"/>
-        </w:rPr>
-        <w:t xml:space="preserve"> </w:t>
-      </w:r>
-      <w:r>
-        <w:rPr>
-          <w:lang w:val="nl-NL"/>
-        </w:rPr>
-        <w:t>pagina’s</w:t>
-      </w:r>
-      <w:r>
-        <w:rPr>
-          <w:lang w:val="nl-NL"/>
-        </w:rPr>
-        <w:t xml:space="preserve"> een status </w:t>
-      </w:r>
-      <w:r>
-        <w:rPr>
-          <w:lang w:val="nl-NL"/>
-        </w:rPr>
-        <w:t>wordt</w:t>
-      </w:r>
-      <w:r>
-        <w:rPr>
-          <w:lang w:val="nl-NL"/>
-        </w:rPr>
-        <w:t xml:space="preserve"> weergegeven met het aantal plaatsen, vol of niet langer beschikbaar. Verder </w:t>
-      </w:r>
-      <w:r>
-        <w:rPr>
-          <w:lang w:val="nl-NL"/>
-        </w:rPr>
-        <w:t>wordt</w:t>
-      </w:r>
-      <w:r>
-        <w:rPr>
-          <w:lang w:val="nl-NL"/>
-        </w:rPr>
-        <w:t xml:space="preserve"> er op de detail pagina het totaal (5/10) weergegeven en staat er bij het aanmeld formulier een tekst met de hoeveelheid nog beschikbare </w:t>
-      </w:r>
-      <w:r>
-        <w:rPr>
-          <w:lang w:val="nl-NL"/>
-        </w:rPr>
-        <w:t>plaatsen</w:t>
-      </w:r>
-      <w:r>
-        <w:rPr>
-          <w:lang w:val="nl-NL"/>
-        </w:rPr>
-        <w:t>.</w:t>
+        <w:t>Bij de reizen moet op verzoek van de klant duidelijk het totaal aantal plaatsen getoond worden en hoeveel studenten zich nog kunnen aanmelden. Ik heb hiervoor gekozen dat er op de overzichten pagina’s een status wordt weergegeven met het aantal plaatsen, vol of niet langer beschikbaar. Verder wordt er op de detail pagina het totaal (5/10) weergegeven en staat er bij het aanmeld formulier een tekst met de hoeveelheid nog beschikbare plaatsen.</w:t>
+      </w:r>
+    </w:p>
+    <w:p>
+      <w:pPr>
+        <w:rPr>
+          <w:lang w:val="nl-NL"/>
+        </w:rPr>
+      </w:pPr>
+    </w:p>
+    <w:p>
+      <w:pPr>
+        <w:pStyle w:val="Heading2"/>
+        <w:rPr>
+          <w:lang w:val="nl-NL"/>
+        </w:rPr>
+      </w:pPr>
+      <w:r>
+        <w:rPr>
+          <w:lang w:val="nl-NL"/>
+        </w:rPr>
+        <w:t>Code</w:t>
+      </w:r>
+    </w:p>
+    <w:p>
+      <w:pPr>
+        <w:rPr>
+          <w:lang w:val="nl-NL"/>
+        </w:rPr>
+      </w:pPr>
+      <w:r>
+        <w:rPr>
+          <w:lang w:val="nl-NL"/>
+        </w:rPr>
+        <w:t xml:space="preserve">Code die </w:t>
+      </w:r>
+      <w:r>
+        <w:rPr>
+          <w:lang w:val="nl-NL"/>
+        </w:rPr>
+        <w:t>ervoor</w:t>
+      </w:r>
+      <w:r>
+        <w:rPr>
+          <w:lang w:val="nl-NL"/>
+        </w:rPr>
+        <w:t xml:space="preserve"> zorgt dat er een status </w:t>
+      </w:r>
+      <w:proofErr w:type="gramStart"/>
+      <w:r>
+        <w:rPr>
+          <w:lang w:val="nl-NL"/>
+        </w:rPr>
+        <w:t>word</w:t>
+      </w:r>
+      <w:proofErr w:type="gramEnd"/>
+      <w:r>
+        <w:rPr>
+          <w:lang w:val="nl-NL"/>
+        </w:rPr>
+        <w:t xml:space="preserve"> weergegeven op de overzicht pagina’s.</w:t>
+      </w:r>
+    </w:p>
+    <w:p>
+      <w:pPr>
+        <w:pStyle w:val="Heading2"/>
+        <w:rPr>
+          <w:lang w:val="nl-NL"/>
+        </w:rPr>
+      </w:pPr>
+      <w:r>
+        <w:rPr>
+          <w:noProof/>
+          <w:lang w:val="nl-NL"/>
+        </w:rPr>
+        <w:drawing>
+          <wp:inline distT="0" distB="0" distL="0" distR="0" wp14:anchorId="07FD2AC4" wp14:editId="6EC3695A">
+            <wp:extent cx="5731510" cy="357505"/>
+            <wp:effectExtent l="0" t="0" r="0" b="0"/>
+            <wp:docPr id="17" name="Picture 17"/>
+            <wp:cNvGraphicFramePr>
+              <a:graphicFrameLocks xmlns:a="http://schemas.openxmlformats.org/drawingml/2006/main" noChangeAspect="1"/>
+            </wp:cNvGraphicFramePr>
+            <a:graphic xmlns:a="http://schemas.openxmlformats.org/drawingml/2006/main">
+              <a:graphicData uri="http://schemas.openxmlformats.org/drawingml/2006/picture">
+                <pic:pic xmlns:pic="http://schemas.openxmlformats.org/drawingml/2006/picture">
+                  <pic:nvPicPr>
+                    <pic:cNvPr id="17" name="Picture 17"/>
+                    <pic:cNvPicPr/>
+                  </pic:nvPicPr>
+                  <pic:blipFill>
+                    <a:blip r:embed="rId15" cstate="print">
+                      <a:extLst>
+                        <a:ext uri="{28A0092B-C50C-407E-A947-70E740481C1C}">
+                          <a14:useLocalDpi xmlns:a14="http://schemas.microsoft.com/office/drawing/2010/main" val="0"/>
+                        </a:ext>
+                      </a:extLst>
+                    </a:blip>
+                    <a:stretch>
+                      <a:fillRect/>
+                    </a:stretch>
+                  </pic:blipFill>
+                  <pic:spPr>
+                    <a:xfrm>
+                      <a:off x="0" y="0"/>
+                      <a:ext cx="5731510" cy="357505"/>
+                    </a:xfrm>
+                    <a:prstGeom prst="rect">
+                      <a:avLst/>
+                    </a:prstGeom>
+                  </pic:spPr>
+                </pic:pic>
+              </a:graphicData>
+            </a:graphic>
+          </wp:inline>
+        </w:drawing>
+      </w:r>
+    </w:p>
+    <w:p>
+      <w:pPr>
+        <w:rPr>
+          <w:lang w:val="nl-NL"/>
+        </w:rPr>
+      </w:pPr>
+    </w:p>
+    <w:p>
+      <w:pPr>
+        <w:rPr>
+          <w:lang w:val="nl-NL"/>
+        </w:rPr>
+      </w:pPr>
+      <w:r>
+        <w:rPr>
+          <w:noProof/>
+          <w:lang w:val="nl-NL"/>
+        </w:rPr>
+        <w:drawing>
+          <wp:inline distT="0" distB="0" distL="0" distR="0" wp14:anchorId="3E00DB6E" wp14:editId="44CBE911">
+            <wp:extent cx="5731510" cy="243840"/>
+            <wp:effectExtent l="0" t="0" r="0" b="0"/>
+            <wp:docPr id="16" name="Picture 16"/>
+            <wp:cNvGraphicFramePr>
+              <a:graphicFrameLocks xmlns:a="http://schemas.openxmlformats.org/drawingml/2006/main" noChangeAspect="1"/>
+            </wp:cNvGraphicFramePr>
+            <a:graphic xmlns:a="http://schemas.openxmlformats.org/drawingml/2006/main">
+              <a:graphicData uri="http://schemas.openxmlformats.org/drawingml/2006/picture">
+                <pic:pic xmlns:pic="http://schemas.openxmlformats.org/drawingml/2006/picture">
+                  <pic:nvPicPr>
+                    <pic:cNvPr id="16" name="Picture 16"/>
+                    <pic:cNvPicPr/>
+                  </pic:nvPicPr>
+                  <pic:blipFill>
+                    <a:blip r:embed="rId16" cstate="print">
+                      <a:extLst>
+                        <a:ext uri="{28A0092B-C50C-407E-A947-70E740481C1C}">
+                          <a14:useLocalDpi xmlns:a14="http://schemas.microsoft.com/office/drawing/2010/main" val="0"/>
+                        </a:ext>
+                      </a:extLst>
+                    </a:blip>
+                    <a:stretch>
+                      <a:fillRect/>
+                    </a:stretch>
+                  </pic:blipFill>
+                  <pic:spPr>
+                    <a:xfrm>
+                      <a:off x="0" y="0"/>
+                      <a:ext cx="5731510" cy="243840"/>
+                    </a:xfrm>
+                    <a:prstGeom prst="rect">
+                      <a:avLst/>
+                    </a:prstGeom>
+                  </pic:spPr>
+                </pic:pic>
+              </a:graphicData>
+            </a:graphic>
+          </wp:inline>
+        </w:drawing>
+      </w:r>
+    </w:p>
+    <w:p>
+      <w:pPr>
+        <w:rPr>
+          <w:lang w:val="nl-NL"/>
+        </w:rPr>
+      </w:pPr>
+    </w:p>
+    <w:p>
+      <w:pPr>
+        <w:rPr>
+          <w:lang w:val="nl-NL"/>
+        </w:rPr>
+      </w:pPr>
+      <w:r>
+        <w:rPr>
+          <w:lang w:val="nl-NL"/>
+        </w:rPr>
+        <w:t>Code die de capaciteit weergeeft op de detail pagina bij de andere informatie</w:t>
+      </w:r>
+    </w:p>
+    <w:p>
+      <w:pPr>
+        <w:rPr>
+          <w:rFonts w:asciiTheme="majorHAnsi" w:eastAsiaTheme="majorEastAsia" w:hAnsiTheme="majorHAnsi" w:cstheme="majorBidi"/>
+          <w:color w:val="1F3763" w:themeColor="accent1" w:themeShade="7F"/>
+          <w:lang w:val="nl-NL"/>
+        </w:rPr>
+      </w:pPr>
+      <w:r>
+        <w:rPr>
+          <w:rFonts w:asciiTheme="majorHAnsi" w:eastAsiaTheme="majorEastAsia" w:hAnsiTheme="majorHAnsi" w:cstheme="majorBidi"/>
+          <w:noProof/>
+          <w:color w:val="1F3763" w:themeColor="accent1" w:themeShade="7F"/>
+          <w:lang w:val="nl-NL"/>
+        </w:rPr>
+        <w:drawing>
+          <wp:inline distT="0" distB="0" distL="0" distR="0" wp14:anchorId="0B35D19C" wp14:editId="14794780">
+            <wp:extent cx="5731510" cy="144780"/>
+            <wp:effectExtent l="0" t="0" r="0" b="0"/>
+            <wp:docPr id="18" name="Picture 18"/>
+            <wp:cNvGraphicFramePr>
+              <a:graphicFrameLocks xmlns:a="http://schemas.openxmlformats.org/drawingml/2006/main" noChangeAspect="1"/>
+            </wp:cNvGraphicFramePr>
+            <a:graphic xmlns:a="http://schemas.openxmlformats.org/drawingml/2006/main">
+              <a:graphicData uri="http://schemas.openxmlformats.org/drawingml/2006/picture">
+                <pic:pic xmlns:pic="http://schemas.openxmlformats.org/drawingml/2006/picture">
+                  <pic:nvPicPr>
+                    <pic:cNvPr id="18" name="Picture 18"/>
+                    <pic:cNvPicPr/>
+                  </pic:nvPicPr>
+                  <pic:blipFill>
+                    <a:blip r:embed="rId17" cstate="print">
+                      <a:extLst>
+                        <a:ext uri="{28A0092B-C50C-407E-A947-70E740481C1C}">
+                          <a14:useLocalDpi xmlns:a14="http://schemas.microsoft.com/office/drawing/2010/main" val="0"/>
+                        </a:ext>
+                      </a:extLst>
+                    </a:blip>
+                    <a:stretch>
+                      <a:fillRect/>
+                    </a:stretch>
+                  </pic:blipFill>
+                  <pic:spPr>
+                    <a:xfrm>
+                      <a:off x="0" y="0"/>
+                      <a:ext cx="5731510" cy="144780"/>
+                    </a:xfrm>
+                    <a:prstGeom prst="rect">
+                      <a:avLst/>
+                    </a:prstGeom>
+                  </pic:spPr>
+                </pic:pic>
+              </a:graphicData>
+            </a:graphic>
+          </wp:inline>
+        </w:drawing>
+      </w:r>
+    </w:p>
+    <w:p>
+      <w:pPr>
+        <w:rPr>
+          <w:rFonts w:asciiTheme="majorHAnsi" w:eastAsiaTheme="majorEastAsia" w:hAnsiTheme="majorHAnsi" w:cstheme="majorBidi"/>
+          <w:color w:val="1F3763" w:themeColor="accent1" w:themeShade="7F"/>
+          <w:lang w:val="nl-NL"/>
+        </w:rPr>
+      </w:pPr>
+    </w:p>
+    <w:p>
+      <w:pPr>
+        <w:rPr>
+          <w:lang w:val="nl-NL"/>
+        </w:rPr>
+      </w:pPr>
+      <w:r>
+        <w:rPr>
+          <w:lang w:val="nl-NL"/>
+        </w:rPr>
+        <w:lastRenderedPageBreak/>
+        <w:t xml:space="preserve">Code die kijkt of er nog genoeg capaciteit is en die dan de beschikbare plekken toont anders staat er dat het </w:t>
+      </w:r>
+      <w:proofErr w:type="gramStart"/>
+      <w:r>
+        <w:rPr>
+          <w:lang w:val="nl-NL"/>
+        </w:rPr>
+        <w:t>aanmeld</w:t>
+      </w:r>
+      <w:proofErr w:type="gramEnd"/>
+      <w:r>
+        <w:rPr>
+          <w:lang w:val="nl-NL"/>
+        </w:rPr>
+        <w:t xml:space="preserve"> formulier vol is.</w:t>
+      </w:r>
+    </w:p>
+    <w:p>
+      <w:pPr>
+        <w:rPr>
+          <w:rFonts w:asciiTheme="majorHAnsi" w:eastAsiaTheme="majorEastAsia" w:hAnsiTheme="majorHAnsi" w:cstheme="majorBidi"/>
+          <w:color w:val="1F3763" w:themeColor="accent1" w:themeShade="7F"/>
+          <w:lang w:val="nl-NL"/>
+        </w:rPr>
+      </w:pPr>
+      <w:r>
+        <w:rPr>
+          <w:rFonts w:asciiTheme="majorHAnsi" w:eastAsiaTheme="majorEastAsia" w:hAnsiTheme="majorHAnsi" w:cstheme="majorBidi"/>
+          <w:noProof/>
+          <w:color w:val="1F3763" w:themeColor="accent1" w:themeShade="7F"/>
+          <w:lang w:val="nl-NL"/>
+        </w:rPr>
+        <w:drawing>
+          <wp:inline distT="0" distB="0" distL="0" distR="0" wp14:anchorId="6DD552EF" wp14:editId="04985737">
+            <wp:extent cx="5731510" cy="791845"/>
+            <wp:effectExtent l="0" t="0" r="0" b="0"/>
+            <wp:docPr id="19" name="Picture 19"/>
+            <wp:cNvGraphicFramePr>
+              <a:graphicFrameLocks xmlns:a="http://schemas.openxmlformats.org/drawingml/2006/main" noChangeAspect="1"/>
+            </wp:cNvGraphicFramePr>
+            <a:graphic xmlns:a="http://schemas.openxmlformats.org/drawingml/2006/main">
+              <a:graphicData uri="http://schemas.openxmlformats.org/drawingml/2006/picture">
+                <pic:pic xmlns:pic="http://schemas.openxmlformats.org/drawingml/2006/picture">
+                  <pic:nvPicPr>
+                    <pic:cNvPr id="19" name="Picture 19"/>
+                    <pic:cNvPicPr/>
+                  </pic:nvPicPr>
+                  <pic:blipFill>
+                    <a:blip r:embed="rId18" cstate="print">
+                      <a:extLst>
+                        <a:ext uri="{28A0092B-C50C-407E-A947-70E740481C1C}">
+                          <a14:useLocalDpi xmlns:a14="http://schemas.microsoft.com/office/drawing/2010/main" val="0"/>
+                        </a:ext>
+                      </a:extLst>
+                    </a:blip>
+                    <a:stretch>
+                      <a:fillRect/>
+                    </a:stretch>
+                  </pic:blipFill>
+                  <pic:spPr>
+                    <a:xfrm>
+                      <a:off x="0" y="0"/>
+                      <a:ext cx="5731510" cy="791845"/>
+                    </a:xfrm>
+                    <a:prstGeom prst="rect">
+                      <a:avLst/>
+                    </a:prstGeom>
+                  </pic:spPr>
+                </pic:pic>
+              </a:graphicData>
+            </a:graphic>
+          </wp:inline>
+        </w:drawing>
+      </w:r>
+    </w:p>
+    <w:p>
+      <w:pPr>
+        <w:rPr>
+          <w:rFonts w:asciiTheme="majorHAnsi" w:eastAsiaTheme="majorEastAsia" w:hAnsiTheme="majorHAnsi" w:cstheme="majorBidi"/>
+          <w:color w:val="1F3763" w:themeColor="accent1" w:themeShade="7F"/>
+          <w:lang w:val="nl-NL"/>
+        </w:rPr>
+      </w:pPr>
+    </w:p>
+    <w:p>
+      <w:pPr>
+        <w:pStyle w:val="Heading2"/>
+        <w:rPr>
+          <w:lang w:val="nl-NL"/>
+        </w:rPr>
+      </w:pPr>
+      <w:r>
+        <w:rPr>
+          <w:lang w:val="nl-NL"/>
+        </w:rPr>
+        <w:t>Resultaat</w:t>
+      </w:r>
+    </w:p>
+    <w:p>
+      <w:pPr>
+        <w:rPr>
+          <w:lang w:val="nl-NL"/>
+        </w:rPr>
+      </w:pPr>
+      <w:r>
+        <w:t>Op het aanmeld formulier de beschikbare plekken tonen</w:t>
+      </w:r>
+    </w:p>
+    <w:p>
+      <w:pPr>
+        <w:rPr>
+          <w:lang w:val="nl-NL"/>
+        </w:rPr>
+      </w:pPr>
+      <w:r>
+        <w:rPr>
+          <w:noProof/>
+          <w:lang w:val="nl-NL"/>
+        </w:rPr>
+        <w:drawing>
+          <wp:inline distT="0" distB="0" distL="0" distR="0" wp14:anchorId="6130859B" wp14:editId="5BBC035E">
+            <wp:extent cx="5731510" cy="1993265"/>
+            <wp:effectExtent l="0" t="0" r="0" b="635"/>
+            <wp:docPr id="8" name="Picture 8"/>
+            <wp:cNvGraphicFramePr>
+              <a:graphicFrameLocks xmlns:a="http://schemas.openxmlformats.org/drawingml/2006/main" noChangeAspect="1"/>
+            </wp:cNvGraphicFramePr>
+            <a:graphic xmlns:a="http://schemas.openxmlformats.org/drawingml/2006/main">
+              <a:graphicData uri="http://schemas.openxmlformats.org/drawingml/2006/picture">
+                <pic:pic xmlns:pic="http://schemas.openxmlformats.org/drawingml/2006/picture">
+                  <pic:nvPicPr>
+                    <pic:cNvPr id="8" name="Picture 8"/>
+                    <pic:cNvPicPr/>
+                  </pic:nvPicPr>
+                  <pic:blipFill>
+                    <a:blip r:embed="rId19" cstate="print">
+                      <a:extLst>
+                        <a:ext uri="{28A0092B-C50C-407E-A947-70E740481C1C}">
+                          <a14:useLocalDpi xmlns:a14="http://schemas.microsoft.com/office/drawing/2010/main" val="0"/>
+                        </a:ext>
+                      </a:extLst>
+                    </a:blip>
+                    <a:stretch>
+                      <a:fillRect/>
+                    </a:stretch>
+                  </pic:blipFill>
+                  <pic:spPr>
+                    <a:xfrm>
+                      <a:off x="0" y="0"/>
+                      <a:ext cx="5731510" cy="1993265"/>
+                    </a:xfrm>
+                    <a:prstGeom prst="rect">
+                      <a:avLst/>
+                    </a:prstGeom>
+                  </pic:spPr>
+                </pic:pic>
+              </a:graphicData>
+            </a:graphic>
+          </wp:inline>
+        </w:drawing>
+      </w:r>
+    </w:p>
+    <w:p>
+      <w:pPr>
+        <w:rPr>
+          <w:lang w:val="nl-NL"/>
+        </w:rPr>
+      </w:pPr>
+    </w:p>
+    <w:p>
+      <w:pPr>
+        <w:rPr>
+          <w:lang w:val="nl-NL"/>
+        </w:rPr>
+      </w:pPr>
+    </w:p>
+    <w:p>
+      <w:pPr>
+        <w:rPr>
+          <w:lang w:val="nl-NL"/>
+        </w:rPr>
+      </w:pPr>
+    </w:p>
+    <w:p>
+      <w:pPr>
+        <w:rPr>
+          <w:lang w:val="nl-NL"/>
+        </w:rPr>
+      </w:pPr>
+      <w:r>
+        <w:rPr>
+          <w:lang w:val="nl-NL"/>
+        </w:rPr>
+        <w:t>In de beschrijving de zichtbare plekken tonen</w:t>
+      </w:r>
+    </w:p>
+    <w:p>
+      <w:pPr>
+        <w:rPr>
+          <w:lang w:val="nl-NL"/>
+        </w:rPr>
+      </w:pPr>
+      <w:r>
+        <w:rPr>
+          <w:noProof/>
+          <w:lang w:val="nl-NL"/>
+        </w:rPr>
+        <w:drawing>
+          <wp:inline distT="0" distB="0" distL="0" distR="0" wp14:anchorId="5020CF3E" wp14:editId="1F668CC4">
+            <wp:extent cx="5731510" cy="892810"/>
+            <wp:effectExtent l="0" t="0" r="0" b="0"/>
+            <wp:docPr id="9" name="Picture 9"/>
+            <wp:cNvGraphicFramePr>
+              <a:graphicFrameLocks xmlns:a="http://schemas.openxmlformats.org/drawingml/2006/main" noChangeAspect="1"/>
+            </wp:cNvGraphicFramePr>
+            <a:graphic xmlns:a="http://schemas.openxmlformats.org/drawingml/2006/main">
+              <a:graphicData uri="http://schemas.openxmlformats.org/drawingml/2006/picture">
+                <pic:pic xmlns:pic="http://schemas.openxmlformats.org/drawingml/2006/picture">
+                  <pic:nvPicPr>
+                    <pic:cNvPr id="9" name="Picture 9"/>
+                    <pic:cNvPicPr/>
+                  </pic:nvPicPr>
+                  <pic:blipFill>
+                    <a:blip r:embed="rId20" cstate="print">
+                      <a:extLst>
+                        <a:ext uri="{28A0092B-C50C-407E-A947-70E740481C1C}">
+                          <a14:useLocalDpi xmlns:a14="http://schemas.microsoft.com/office/drawing/2010/main" val="0"/>
+                        </a:ext>
+                      </a:extLst>
+                    </a:blip>
+                    <a:stretch>
+                      <a:fillRect/>
+                    </a:stretch>
+                  </pic:blipFill>
+                  <pic:spPr>
+                    <a:xfrm>
+                      <a:off x="0" y="0"/>
+                      <a:ext cx="5731510" cy="892810"/>
+                    </a:xfrm>
+                    <a:prstGeom prst="rect">
+                      <a:avLst/>
+                    </a:prstGeom>
+                  </pic:spPr>
+                </pic:pic>
+              </a:graphicData>
+            </a:graphic>
+          </wp:inline>
+        </w:drawing>
+      </w:r>
+    </w:p>
+    <w:p>
+      <w:pPr>
+        <w:rPr>
+          <w:lang w:val="nl-NL"/>
+        </w:rPr>
+      </w:pPr>
+    </w:p>
+    <w:p>
+      <w:pPr>
+        <w:rPr>
+          <w:lang w:val="nl-NL"/>
+        </w:rPr>
+      </w:pPr>
+      <w:r>
+        <w:rPr>
+          <w:lang w:val="nl-NL"/>
+        </w:rPr>
+        <w:t xml:space="preserve">Status &amp; </w:t>
+      </w:r>
+      <w:r>
+        <w:rPr>
+          <w:lang w:val="nl-NL"/>
+        </w:rPr>
+        <w:t xml:space="preserve">beschikbare plekken </w:t>
+      </w:r>
+      <w:r>
+        <w:rPr>
+          <w:lang w:val="nl-NL"/>
+        </w:rPr>
+        <w:t>weergeven op de overzicht pagina’s</w:t>
+      </w:r>
+    </w:p>
+    <w:p>
+      <w:pPr>
+        <w:rPr>
+          <w:lang w:val="nl-NL"/>
+        </w:rPr>
+      </w:pPr>
+      <w:r>
+        <w:rPr>
+          <w:noProof/>
+          <w:lang w:val="nl-NL"/>
+        </w:rPr>
+        <w:drawing>
+          <wp:inline distT="0" distB="0" distL="0" distR="0" wp14:anchorId="1C44F797" wp14:editId="1CDB2C42">
+            <wp:extent cx="3783106" cy="2298113"/>
+            <wp:effectExtent l="0" t="0" r="1905" b="635"/>
+            <wp:docPr id="10" name="Picture 10"/>
+            <wp:cNvGraphicFramePr>
+              <a:graphicFrameLocks xmlns:a="http://schemas.openxmlformats.org/drawingml/2006/main" noChangeAspect="1"/>
+            </wp:cNvGraphicFramePr>
+            <a:graphic xmlns:a="http://schemas.openxmlformats.org/drawingml/2006/main">
+              <a:graphicData uri="http://schemas.openxmlformats.org/drawingml/2006/picture">
+                <pic:pic xmlns:pic="http://schemas.openxmlformats.org/drawingml/2006/picture">
+                  <pic:nvPicPr>
+                    <pic:cNvPr id="1" name="Picture 1"/>
+                    <pic:cNvPicPr/>
+                  </pic:nvPicPr>
+                  <pic:blipFill>
+                    <a:blip r:embed="rId11" cstate="print">
+                      <a:extLst>
+                        <a:ext uri="{28A0092B-C50C-407E-A947-70E740481C1C}">
+                          <a14:useLocalDpi xmlns:a14="http://schemas.microsoft.com/office/drawing/2010/main" val="0"/>
+                        </a:ext>
+                      </a:extLst>
+                    </a:blip>
+                    <a:stretch>
+                      <a:fillRect/>
+                    </a:stretch>
+                  </pic:blipFill>
+                  <pic:spPr>
+                    <a:xfrm>
+                      <a:off x="0" y="0"/>
+                      <a:ext cx="3794405" cy="2304977"/>
+                    </a:xfrm>
+                    <a:prstGeom prst="rect">
+                      <a:avLst/>
+                    </a:prstGeom>
+                  </pic:spPr>
+                </pic:pic>
+              </a:graphicData>
+            </a:graphic>
+          </wp:inline>
+        </w:drawing>
+      </w:r>
+    </w:p>
+    <w:p>
+      <w:pPr>
+        <w:rPr>
+          <w:lang w:val="nl-NL"/>
+        </w:rPr>
+      </w:pPr>
+      <w:r>
+        <w:rPr>
+          <w:lang w:val="nl-NL"/>
+        </w:rPr>
+        <w:br w:type="page"/>
+      </w:r>
+    </w:p>
+    <w:p>
+      <w:pPr>
+        <w:pStyle w:val="Heading1"/>
+        <w:rPr>
+          <w:lang w:val="nl-NL"/>
+        </w:rPr>
+      </w:pPr>
+      <w:r>
+        <w:rPr>
+          <w:lang w:val="nl-NL"/>
+        </w:rPr>
+        <w:lastRenderedPageBreak/>
+        <w:t>E-Mail bevestiging inschrijving</w:t>
+      </w:r>
+    </w:p>
+    <w:p>
+      <w:pPr>
+        <w:rPr>
+          <w:lang w:val="nl-NL"/>
+        </w:rPr>
+      </w:pPr>
+      <w:r>
+        <w:rPr>
+          <w:lang w:val="nl-NL"/>
+        </w:rPr>
+        <w:t xml:space="preserve">Naar aanleiding van mijn e-mail waarin ik gevraagd had of er een bevestiging e-mail verstuurd moet worden heb ik dit gebouwd. Na het invullen van het </w:t>
+      </w:r>
+      <w:r>
+        <w:rPr>
+          <w:lang w:val="nl-NL"/>
+        </w:rPr>
+        <w:t>inschrijfformulier</w:t>
+      </w:r>
+      <w:r>
+        <w:rPr>
+          <w:lang w:val="nl-NL"/>
+        </w:rPr>
+        <w:t xml:space="preserve"> ontvangt de student een e-mail ter bevestiging.</w:t>
+      </w:r>
+    </w:p>
+    <w:p>
+      <w:pPr>
+        <w:rPr>
+          <w:lang w:val="nl-NL"/>
+        </w:rPr>
+      </w:pPr>
+    </w:p>
+    <w:p>
+      <w:pPr>
+        <w:pStyle w:val="Heading2"/>
+        <w:rPr>
+          <w:lang w:val="nl-NL"/>
+        </w:rPr>
+      </w:pPr>
+      <w:r>
+        <w:rPr>
+          <w:lang w:val="nl-NL"/>
+        </w:rPr>
+        <w:t>Code</w:t>
+      </w:r>
+    </w:p>
+    <w:p>
+      <w:pPr>
+        <w:rPr>
+          <w:lang w:val="nl-NL"/>
+        </w:rPr>
+      </w:pPr>
+      <w:r>
+        <w:rPr>
+          <w:noProof/>
+          <w:lang w:val="nl-NL"/>
+        </w:rPr>
+        <w:drawing>
+          <wp:inline distT="0" distB="0" distL="0" distR="0" wp14:anchorId="3A64B0A9" wp14:editId="2E444633">
+            <wp:extent cx="4563035" cy="1540896"/>
+            <wp:effectExtent l="0" t="0" r="0" b="0"/>
+            <wp:docPr id="21" name="Picture 21"/>
+            <wp:cNvGraphicFramePr>
+              <a:graphicFrameLocks xmlns:a="http://schemas.openxmlformats.org/drawingml/2006/main" noChangeAspect="1"/>
+            </wp:cNvGraphicFramePr>
+            <a:graphic xmlns:a="http://schemas.openxmlformats.org/drawingml/2006/main">
+              <a:graphicData uri="http://schemas.openxmlformats.org/drawingml/2006/picture">
+                <pic:pic xmlns:pic="http://schemas.openxmlformats.org/drawingml/2006/picture">
+                  <pic:nvPicPr>
+                    <pic:cNvPr id="21" name="Picture 21"/>
+                    <pic:cNvPicPr/>
+                  </pic:nvPicPr>
+                  <pic:blipFill>
+                    <a:blip r:embed="rId21" cstate="print">
+                      <a:extLst>
+                        <a:ext uri="{28A0092B-C50C-407E-A947-70E740481C1C}">
+                          <a14:useLocalDpi xmlns:a14="http://schemas.microsoft.com/office/drawing/2010/main" val="0"/>
+                        </a:ext>
+                      </a:extLst>
+                    </a:blip>
+                    <a:stretch>
+                      <a:fillRect/>
+                    </a:stretch>
+                  </pic:blipFill>
+                  <pic:spPr>
+                    <a:xfrm>
+                      <a:off x="0" y="0"/>
+                      <a:ext cx="4569797" cy="1543180"/>
+                    </a:xfrm>
+                    <a:prstGeom prst="rect">
+                      <a:avLst/>
+                    </a:prstGeom>
+                  </pic:spPr>
+                </pic:pic>
+              </a:graphicData>
+            </a:graphic>
+          </wp:inline>
+        </w:drawing>
+      </w:r>
+    </w:p>
+    <w:p>
+      <w:pPr>
+        <w:rPr>
+          <w:lang w:val="nl-NL"/>
+        </w:rPr>
+      </w:pPr>
+    </w:p>
+    <w:p>
+      <w:pPr>
+        <w:pStyle w:val="Heading2"/>
+        <w:rPr>
+          <w:lang w:val="nl-NL"/>
+        </w:rPr>
+      </w:pPr>
+      <w:r>
+        <w:rPr>
+          <w:lang w:val="nl-NL"/>
+        </w:rPr>
+        <w:t>Resultaart</w:t>
+      </w:r>
+    </w:p>
+    <w:p>
+      <w:pPr>
+        <w:pStyle w:val="Heading2"/>
+        <w:rPr>
+          <w:lang w:val="nl-NL"/>
+        </w:rPr>
+      </w:pPr>
+      <w:r>
+        <w:rPr>
+          <w:noProof/>
+          <w:lang w:val="nl-NL"/>
+        </w:rPr>
+        <w:drawing>
+          <wp:inline distT="0" distB="0" distL="0" distR="0" wp14:anchorId="5BA90EB5" wp14:editId="1D3F607F">
+            <wp:extent cx="4455459" cy="1583549"/>
+            <wp:effectExtent l="0" t="0" r="2540" b="4445"/>
+            <wp:docPr id="20" name="Picture 20"/>
+            <wp:cNvGraphicFramePr>
+              <a:graphicFrameLocks xmlns:a="http://schemas.openxmlformats.org/drawingml/2006/main" noChangeAspect="1"/>
+            </wp:cNvGraphicFramePr>
+            <a:graphic xmlns:a="http://schemas.openxmlformats.org/drawingml/2006/main">
+              <a:graphicData uri="http://schemas.openxmlformats.org/drawingml/2006/picture">
+                <pic:pic xmlns:pic="http://schemas.openxmlformats.org/drawingml/2006/picture">
+                  <pic:nvPicPr>
+                    <pic:cNvPr id="20" name="Picture 20"/>
+                    <pic:cNvPicPr/>
+                  </pic:nvPicPr>
+                  <pic:blipFill>
+                    <a:blip r:embed="rId22" cstate="print">
+                      <a:extLst>
+                        <a:ext uri="{28A0092B-C50C-407E-A947-70E740481C1C}">
+                          <a14:useLocalDpi xmlns:a14="http://schemas.microsoft.com/office/drawing/2010/main" val="0"/>
+                        </a:ext>
+                      </a:extLst>
+                    </a:blip>
+                    <a:stretch>
+                      <a:fillRect/>
+                    </a:stretch>
+                  </pic:blipFill>
+                  <pic:spPr>
+                    <a:xfrm>
+                      <a:off x="0" y="0"/>
+                      <a:ext cx="4462892" cy="1586191"/>
+                    </a:xfrm>
+                    <a:prstGeom prst="rect">
+                      <a:avLst/>
+                    </a:prstGeom>
+                  </pic:spPr>
+                </pic:pic>
+              </a:graphicData>
+            </a:graphic>
+          </wp:inline>
+        </w:drawing>
+      </w:r>
+    </w:p>
+    <w:p>
+      <w:pPr>
+        <w:pStyle w:val="Heading2"/>
+        <w:rPr>
+          <w:lang w:val="nl-NL"/>
+        </w:rPr>
+      </w:pPr>
+    </w:p>
+    <w:p>
+      <w:pPr>
+        <w:pStyle w:val="Heading2"/>
+        <w:rPr>
+          <w:lang w:val="nl-NL"/>
+        </w:rPr>
+      </w:pPr>
+      <w:r>
+        <w:rPr>
+          <w:lang w:val="nl-NL"/>
+        </w:rPr>
+        <w:t>Toekomst</w:t>
+      </w:r>
+    </w:p>
+    <w:p>
+      <w:pPr>
+        <w:rPr>
+          <w:lang w:val="nl-NL"/>
+        </w:rPr>
+      </w:pPr>
+      <w:r>
+        <w:rPr>
+          <w:lang w:val="nl-NL"/>
+        </w:rPr>
+        <w:t>In 10 uur kan veel maar niet alles, daarom moeten we eens kijken naar plannen die we in de toekomst door zouden kunnen voeren binnen de applicatie die enkele mogelijk hindernissen kunnen oplossen of zelfs tot minder werk zouden moeten leiden</w:t>
+      </w:r>
+      <w:r>
+        <w:rPr>
+          <w:lang w:val="nl-NL"/>
+        </w:rPr>
+        <w:t xml:space="preserve"> voor de administratie.</w:t>
+      </w:r>
+    </w:p>
+    <w:p>
+      <w:pPr>
+        <w:pStyle w:val="ListParagraph"/>
+        <w:numPr>
+          <w:ilvl w:val="0"/>
+          <w:numId w:val="1"/>
+        </w:numPr>
+        <w:rPr>
+          <w:lang w:val="nl-NL"/>
+        </w:rPr>
+      </w:pPr>
+      <w:r>
+        <w:rPr>
+          <w:lang w:val="nl-NL"/>
+        </w:rPr>
+        <w:t>Checks maken die ervoor zorgen dat de student geen overlappende reizen kan boeken.</w:t>
+      </w:r>
+    </w:p>
+    <w:p>
+      <w:pPr>
+        <w:pStyle w:val="ListParagraph"/>
+        <w:numPr>
+          <w:ilvl w:val="0"/>
+          <w:numId w:val="1"/>
+        </w:numPr>
+        <w:rPr>
+          <w:lang w:val="nl-NL"/>
+        </w:rPr>
+      </w:pPr>
+      <w:r>
+        <w:rPr>
+          <w:lang w:val="nl-NL"/>
+        </w:rPr>
+        <w:t>Het systeem uitbreiden dat de student een vriend of vriendin mee zou kunnen nemen. Dit is gemakkelijk om te bouwen gezien er in het ERD gekozen is voor een koppeltabel hierdoor zou het mogelijk kunnen zijn om extra inschrijvingen te maken op een user voor een bepaalde reis wanneer we dit inbouwen.</w:t>
+      </w:r>
+    </w:p>
+    <w:p>
+      <w:pPr>
+        <w:pStyle w:val="ListParagraph"/>
+        <w:numPr>
+          <w:ilvl w:val="0"/>
+          <w:numId w:val="1"/>
+        </w:numPr>
+        <w:rPr>
+          <w:lang w:val="nl-NL"/>
+        </w:rPr>
+      </w:pPr>
+      <w:r>
+        <w:rPr>
+          <w:lang w:val="nl-NL"/>
+        </w:rPr>
+        <w:t>Een FAQ toevoegen op de landing pagina en de image naast de contact knoppen om bouwen naar een contact formulier waarbij deze in de vorm van een support ticket opgeslagen kunnen worden.</w:t>
+      </w:r>
+    </w:p>
+    <w:p>
+      <w:pPr>
+        <w:pStyle w:val="ListParagraph"/>
+        <w:numPr>
+          <w:ilvl w:val="0"/>
+          <w:numId w:val="1"/>
+        </w:numPr>
+        <w:rPr>
+          <w:lang w:val="nl-NL"/>
+        </w:rPr>
+      </w:pPr>
+      <w:r>
+        <w:rPr>
+          <w:lang w:val="nl-NL"/>
+        </w:rPr>
+        <w:t xml:space="preserve">Factuur versturen/ Betaal mogelijkheden toevoegen zou top-functionaliteit zijn. Met behulp van </w:t>
+      </w:r>
+      <w:proofErr w:type="spellStart"/>
+      <w:r>
+        <w:rPr>
+          <w:lang w:val="nl-NL"/>
+        </w:rPr>
+        <w:t>Mollie</w:t>
+      </w:r>
+      <w:proofErr w:type="spellEnd"/>
+      <w:r>
+        <w:rPr>
+          <w:lang w:val="nl-NL"/>
+        </w:rPr>
+        <w:t xml:space="preserve"> kan er een factuur worden gegenereerd en kunnen er betaal opties getoond worden. Dit scheelt wellicht een hoop interne administratie.</w:t>
       </w:r>
     </w:p>
     <w:sectPr>
@@ -530,6 +1869,165 @@
     </w:sectPr>
   </w:body>
 </w:document>
+</file>
+
+<file path=word/endnotes.xml><?xml version="1.0" encoding="utf-8"?>
+<w:endnotes xmlns:wpc="http://schemas.microsoft.com/office/word/2010/wordprocessingCanvas" xmlns:cx="http://schemas.microsoft.com/office/drawing/2014/chartex" xmlns:cx1="http://schemas.microsoft.com/office/drawing/2015/9/8/chartex" xmlns:cx2="http://schemas.microsoft.com/office/drawing/2015/10/21/chartex" xmlns:cx3="http://schemas.microsoft.com/office/drawing/2016/5/9/chartex" xmlns:cx4="http://schemas.microsoft.com/office/drawing/2016/5/10/chartex" xmlns:cx5="http://schemas.microsoft.com/office/drawing/2016/5/11/chartex" xmlns:cx6="http://schemas.microsoft.com/office/drawing/2016/5/12/chartex" xmlns:cx7="http://schemas.microsoft.com/office/drawing/2016/5/13/chartex" xmlns:cx8="http://schemas.microsoft.com/office/drawing/2016/5/14/chartex" xmlns:mc="http://schemas.openxmlformats.org/markup-compatibility/2006" xmlns:aink="http://schemas.microsoft.com/office/drawing/2016/ink" xmlns:am3d="http://schemas.microsoft.com/office/drawing/2017/model3d" xmlns:o="urn:schemas-microsoft-com:office:office" xmlns:r="http://schemas.openxmlformats.org/officeDocument/2006/relationships" xmlns:m="http://schemas.openxmlformats.org/officeDocument/2006/math" xmlns:v="urn:schemas-microsoft-com:vml" xmlns:wp14="http://schemas.microsoft.com/office/word/2010/wordprocessingDrawing" xmlns:wp="http://schemas.openxmlformats.org/drawingml/2006/wordprocessingDrawing" xmlns:w10="urn:schemas-microsoft-com:office:word" xmlns:w="http://schemas.openxmlformats.org/wordprocessingml/2006/main" xmlns:w14="http://schemas.microsoft.com/office/word/2010/wordml" xmlns:w15="http://schemas.microsoft.com/office/word/2012/wordml" xmlns:w16cex="http://schemas.microsoft.com/office/word/2018/wordml/cex" xmlns:w16cid="http://schemas.microsoft.com/office/word/2016/wordml/cid" xmlns:w16="http://schemas.microsoft.com/office/word/2018/wordml" xmlns:w16se="http://schemas.microsoft.com/office/word/2015/wordml/symex" xmlns:wpg="http://schemas.microsoft.com/office/word/2010/wordprocessingGroup" xmlns:wpi="http://schemas.microsoft.com/office/word/2010/wordprocessingInk" xmlns:wne="http://schemas.microsoft.com/office/word/2006/wordml" xmlns:wps="http://schemas.microsoft.com/office/word/2010/wordprocessingShape" mc:Ignorable="w14 w15 w16se w16cid w16 w16cex wp14">
+  <w:endnote w:type="separator" w:id="-1">
+    <w:p>
+      <w:r>
+        <w:separator/>
+      </w:r>
+    </w:p>
+  </w:endnote>
+  <w:endnote w:type="continuationSeparator" w:id="0">
+    <w:p>
+      <w:r>
+        <w:continuationSeparator/>
+      </w:r>
+    </w:p>
+  </w:endnote>
+</w:endnotes>
+</file>
+
+<file path=word/footnotes.xml><?xml version="1.0" encoding="utf-8"?>
+<w:footnotes xmlns:wpc="http://schemas.microsoft.com/office/word/2010/wordprocessingCanvas" xmlns:cx="http://schemas.microsoft.com/office/drawing/2014/chartex" xmlns:cx1="http://schemas.microsoft.com/office/drawing/2015/9/8/chartex" xmlns:cx2="http://schemas.microsoft.com/office/drawing/2015/10/21/chartex" xmlns:cx3="http://schemas.microsoft.com/office/drawing/2016/5/9/chartex" xmlns:cx4="http://schemas.microsoft.com/office/drawing/2016/5/10/chartex" xmlns:cx5="http://schemas.microsoft.com/office/drawing/2016/5/11/chartex" xmlns:cx6="http://schemas.microsoft.com/office/drawing/2016/5/12/chartex" xmlns:cx7="http://schemas.microsoft.com/office/drawing/2016/5/13/chartex" xmlns:cx8="http://schemas.microsoft.com/office/drawing/2016/5/14/chartex" xmlns:mc="http://schemas.openxmlformats.org/markup-compatibility/2006" xmlns:aink="http://schemas.microsoft.com/office/drawing/2016/ink" xmlns:am3d="http://schemas.microsoft.com/office/drawing/2017/model3d" xmlns:o="urn:schemas-microsoft-com:office:office" xmlns:r="http://schemas.openxmlformats.org/officeDocument/2006/relationships" xmlns:m="http://schemas.openxmlformats.org/officeDocument/2006/math" xmlns:v="urn:schemas-microsoft-com:vml" xmlns:wp14="http://schemas.microsoft.com/office/word/2010/wordprocessingDrawing" xmlns:wp="http://schemas.openxmlformats.org/drawingml/2006/wordprocessingDrawing" xmlns:w10="urn:schemas-microsoft-com:office:word" xmlns:w="http://schemas.openxmlformats.org/wordprocessingml/2006/main" xmlns:w14="http://schemas.microsoft.com/office/word/2010/wordml" xmlns:w15="http://schemas.microsoft.com/office/word/2012/wordml" xmlns:w16cex="http://schemas.microsoft.com/office/word/2018/wordml/cex" xmlns:w16cid="http://schemas.microsoft.com/office/word/2016/wordml/cid" xmlns:w16="http://schemas.microsoft.com/office/word/2018/wordml" xmlns:w16se="http://schemas.microsoft.com/office/word/2015/wordml/symex" xmlns:wpg="http://schemas.microsoft.com/office/word/2010/wordprocessingGroup" xmlns:wpi="http://schemas.microsoft.com/office/word/2010/wordprocessingInk" xmlns:wne="http://schemas.microsoft.com/office/word/2006/wordml" xmlns:wps="http://schemas.microsoft.com/office/word/2010/wordprocessingShape" mc:Ignorable="w14 w15 w16se w16cid w16 w16cex wp14">
+  <w:footnote w:type="separator" w:id="-1">
+    <w:p>
+      <w:r>
+        <w:separator/>
+      </w:r>
+    </w:p>
+  </w:footnote>
+  <w:footnote w:type="continuationSeparator" w:id="0">
+    <w:p>
+      <w:r>
+        <w:continuationSeparator/>
+      </w:r>
+    </w:p>
+  </w:footnote>
+</w:footnotes>
+</file>
+
+<file path=word/numbering.xml><?xml version="1.0" encoding="utf-8"?>
+<w:numbering xmlns:wpc="http://schemas.microsoft.com/office/word/2010/wordprocessingCanvas" xmlns:cx="http://schemas.microsoft.com/office/drawing/2014/chartex" xmlns:cx1="http://schemas.microsoft.com/office/drawing/2015/9/8/chartex" xmlns:cx2="http://schemas.microsoft.com/office/drawing/2015/10/21/chartex" xmlns:cx3="http://schemas.microsoft.com/office/drawing/2016/5/9/chartex" xmlns:cx4="http://schemas.microsoft.com/office/drawing/2016/5/10/chartex" xmlns:cx5="http://schemas.microsoft.com/office/drawing/2016/5/11/chartex" xmlns:cx6="http://schemas.microsoft.com/office/drawing/2016/5/12/chartex" xmlns:cx7="http://schemas.microsoft.com/office/drawing/2016/5/13/chartex" xmlns:cx8="http://schemas.microsoft.com/office/drawing/2016/5/14/chartex" xmlns:mc="http://schemas.openxmlformats.org/markup-compatibility/2006" xmlns:aink="http://schemas.microsoft.com/office/drawing/2016/ink" xmlns:am3d="http://schemas.microsoft.com/office/drawing/2017/model3d" xmlns:o="urn:schemas-microsoft-com:office:office" xmlns:r="http://schemas.openxmlformats.org/officeDocument/2006/relationships" xmlns:m="http://schemas.openxmlformats.org/officeDocument/2006/math" xmlns:v="urn:schemas-microsoft-com:vml" xmlns:wp14="http://schemas.microsoft.com/office/word/2010/wordprocessingDrawing" xmlns:wp="http://schemas.openxmlformats.org/drawingml/2006/wordprocessingDrawing" xmlns:w10="urn:schemas-microsoft-com:office:word" xmlns:w="http://schemas.openxmlformats.org/wordprocessingml/2006/main" xmlns:w14="http://schemas.microsoft.com/office/word/2010/wordml" xmlns:w15="http://schemas.microsoft.com/office/word/2012/wordml" xmlns:w16cex="http://schemas.microsoft.com/office/word/2018/wordml/cex" xmlns:w16cid="http://schemas.microsoft.com/office/word/2016/wordml/cid" xmlns:w16="http://schemas.microsoft.com/office/word/2018/wordml" xmlns:w16se="http://schemas.microsoft.com/office/word/2015/wordml/symex" xmlns:wpg="http://schemas.microsoft.com/office/word/2010/wordprocessingGroup" xmlns:wpi="http://schemas.microsoft.com/office/word/2010/wordprocessingInk" xmlns:wne="http://schemas.microsoft.com/office/word/2006/wordml" xmlns:wps="http://schemas.microsoft.com/office/word/2010/wordprocessingShape" mc:Ignorable="w14 w15 w16se w16cid w16 w16cex wp14">
+  <w:abstractNum w:abstractNumId="0" w15:restartNumberingAfterBreak="0">
+    <w:nsid w:val="446A65E5"/>
+    <w:multiLevelType w:val="hybridMultilevel"/>
+    <w:tmpl w:val="F1724A98"/>
+    <w:lvl w:ilvl="0" w:tplc="E6943D32">
+      <w:start w:val="17"/>
+      <w:numFmt w:val="bullet"/>
+      <w:lvlText w:val=""/>
+      <w:lvlJc w:val="left"/>
+      <w:pPr>
+        <w:ind w:left="720" w:hanging="360"/>
+      </w:pPr>
+      <w:rPr>
+        <w:rFonts w:ascii="Symbol" w:eastAsiaTheme="minorHAnsi" w:hAnsi="Symbol" w:cstheme="minorBidi" w:hint="default"/>
+      </w:rPr>
+    </w:lvl>
+    <w:lvl w:ilvl="1" w:tplc="08090003" w:tentative="1">
+      <w:start w:val="1"/>
+      <w:numFmt w:val="bullet"/>
+      <w:lvlText w:val="o"/>
+      <w:lvlJc w:val="left"/>
+      <w:pPr>
+        <w:ind w:left="1440" w:hanging="360"/>
+      </w:pPr>
+      <w:rPr>
+        <w:rFonts w:ascii="Courier New" w:hAnsi="Courier New" w:cs="Courier New" w:hint="default"/>
+      </w:rPr>
+    </w:lvl>
+    <w:lvl w:ilvl="2" w:tplc="08090005" w:tentative="1">
+      <w:start w:val="1"/>
+      <w:numFmt w:val="bullet"/>
+      <w:lvlText w:val=""/>
+      <w:lvlJc w:val="left"/>
+      <w:pPr>
+        <w:ind w:left="2160" w:hanging="360"/>
+      </w:pPr>
+      <w:rPr>
+        <w:rFonts w:ascii="Wingdings" w:hAnsi="Wingdings" w:hint="default"/>
+      </w:rPr>
+    </w:lvl>
+    <w:lvl w:ilvl="3" w:tplc="08090001" w:tentative="1">
+      <w:start w:val="1"/>
+      <w:numFmt w:val="bullet"/>
+      <w:lvlText w:val=""/>
+      <w:lvlJc w:val="left"/>
+      <w:pPr>
+        <w:ind w:left="2880" w:hanging="360"/>
+      </w:pPr>
+      <w:rPr>
+        <w:rFonts w:ascii="Symbol" w:hAnsi="Symbol" w:hint="default"/>
+      </w:rPr>
+    </w:lvl>
+    <w:lvl w:ilvl="4" w:tplc="08090003" w:tentative="1">
+      <w:start w:val="1"/>
+      <w:numFmt w:val="bullet"/>
+      <w:lvlText w:val="o"/>
+      <w:lvlJc w:val="left"/>
+      <w:pPr>
+        <w:ind w:left="3600" w:hanging="360"/>
+      </w:pPr>
+      <w:rPr>
+        <w:rFonts w:ascii="Courier New" w:hAnsi="Courier New" w:cs="Courier New" w:hint="default"/>
+      </w:rPr>
+    </w:lvl>
+    <w:lvl w:ilvl="5" w:tplc="08090005" w:tentative="1">
+      <w:start w:val="1"/>
+      <w:numFmt w:val="bullet"/>
+      <w:lvlText w:val=""/>
+      <w:lvlJc w:val="left"/>
+      <w:pPr>
+        <w:ind w:left="4320" w:hanging="360"/>
+      </w:pPr>
+      <w:rPr>
+        <w:rFonts w:ascii="Wingdings" w:hAnsi="Wingdings" w:hint="default"/>
+      </w:rPr>
+    </w:lvl>
+    <w:lvl w:ilvl="6" w:tplc="08090001" w:tentative="1">
+      <w:start w:val="1"/>
+      <w:numFmt w:val="bullet"/>
+      <w:lvlText w:val=""/>
+      <w:lvlJc w:val="left"/>
+      <w:pPr>
+        <w:ind w:left="5040" w:hanging="360"/>
+      </w:pPr>
+      <w:rPr>
+        <w:rFonts w:ascii="Symbol" w:hAnsi="Symbol" w:hint="default"/>
+      </w:rPr>
+    </w:lvl>
+    <w:lvl w:ilvl="7" w:tplc="08090003" w:tentative="1">
+      <w:start w:val="1"/>
+      <w:numFmt w:val="bullet"/>
+      <w:lvlText w:val="o"/>
+      <w:lvlJc w:val="left"/>
+      <w:pPr>
+        <w:ind w:left="5760" w:hanging="360"/>
+      </w:pPr>
+      <w:rPr>
+        <w:rFonts w:ascii="Courier New" w:hAnsi="Courier New" w:cs="Courier New" w:hint="default"/>
+      </w:rPr>
+    </w:lvl>
+    <w:lvl w:ilvl="8" w:tplc="08090005" w:tentative="1">
+      <w:start w:val="1"/>
+      <w:numFmt w:val="bullet"/>
+      <w:lvlText w:val=""/>
+      <w:lvlJc w:val="left"/>
+      <w:pPr>
+        <w:ind w:left="6480" w:hanging="360"/>
+      </w:pPr>
+      <w:rPr>
+        <w:rFonts w:ascii="Wingdings" w:hAnsi="Wingdings" w:hint="default"/>
+      </w:rPr>
+    </w:lvl>
+  </w:abstractNum>
+  <w:num w:numId="1">
+    <w:abstractNumId w:val="0"/>
+  </w:num>
+</w:numbering>
 </file>
 
 <file path=word/styles.xml><?xml version="1.0" encoding="utf-8"?>
@@ -970,10 +2468,29 @@
       <w:szCs w:val="26"/>
     </w:rPr>
   </w:style>
+  <w:style w:type="paragraph" w:styleId="Heading3">
+    <w:name w:val="heading 3"/>
+    <w:basedOn w:val="Normal"/>
+    <w:next w:val="Normal"/>
+    <w:link w:val="Heading3Char"/>
+    <w:uiPriority w:val="9"/>
+    <w:unhideWhenUsed/>
+    <w:qFormat/>
+    <w:rsid w:val="00F87D11"/>
+    <w:pPr>
+      <w:keepNext/>
+      <w:keepLines/>
+      <w:spacing w:before="40"/>
+      <w:outlineLvl w:val="2"/>
+    </w:pPr>
+    <w:rPr>
+      <w:rFonts w:asciiTheme="majorHAnsi" w:eastAsiaTheme="majorEastAsia" w:hAnsiTheme="majorHAnsi" w:cstheme="majorBidi"/>
+      <w:color w:val="1F3763" w:themeColor="accent1" w:themeShade="7F"/>
+    </w:rPr>
+  </w:style>
   <w:style w:type="character" w:default="1" w:styleId="DefaultParagraphFont">
     <w:name w:val="Default Paragraph Font"/>
     <w:uiPriority w:val="1"/>
-    <w:semiHidden/>
     <w:unhideWhenUsed/>
   </w:style>
   <w:style w:type="table" w:default="1" w:styleId="TableNormal">
@@ -1055,6 +2572,70 @@
       <w:sz w:val="26"/>
       <w:szCs w:val="26"/>
     </w:rPr>
+  </w:style>
+  <w:style w:type="character" w:customStyle="1" w:styleId="Heading3Char">
+    <w:name w:val="Heading 3 Char"/>
+    <w:basedOn w:val="DefaultParagraphFont"/>
+    <w:link w:val="Heading3"/>
+    <w:uiPriority w:val="9"/>
+    <w:rsid w:val="00F87D11"/>
+    <w:rPr>
+      <w:rFonts w:asciiTheme="majorHAnsi" w:eastAsiaTheme="majorEastAsia" w:hAnsiTheme="majorHAnsi" w:cstheme="majorBidi"/>
+      <w:color w:val="1F3763" w:themeColor="accent1" w:themeShade="7F"/>
+    </w:rPr>
+  </w:style>
+  <w:style w:type="paragraph" w:styleId="Header">
+    <w:name w:val="header"/>
+    <w:basedOn w:val="Normal"/>
+    <w:link w:val="HeaderChar"/>
+    <w:uiPriority w:val="99"/>
+    <w:unhideWhenUsed/>
+    <w:rsid w:val="00827710"/>
+    <w:pPr>
+      <w:tabs>
+        <w:tab w:val="center" w:pos="4513"/>
+        <w:tab w:val="right" w:pos="9026"/>
+      </w:tabs>
+    </w:pPr>
+  </w:style>
+  <w:style w:type="character" w:customStyle="1" w:styleId="HeaderChar">
+    <w:name w:val="Header Char"/>
+    <w:basedOn w:val="DefaultParagraphFont"/>
+    <w:link w:val="Header"/>
+    <w:uiPriority w:val="99"/>
+    <w:rsid w:val="00827710"/>
+  </w:style>
+  <w:style w:type="paragraph" w:styleId="Footer">
+    <w:name w:val="footer"/>
+    <w:basedOn w:val="Normal"/>
+    <w:link w:val="FooterChar"/>
+    <w:uiPriority w:val="99"/>
+    <w:unhideWhenUsed/>
+    <w:rsid w:val="00827710"/>
+    <w:pPr>
+      <w:tabs>
+        <w:tab w:val="center" w:pos="4513"/>
+        <w:tab w:val="right" w:pos="9026"/>
+      </w:tabs>
+    </w:pPr>
+  </w:style>
+  <w:style w:type="character" w:customStyle="1" w:styleId="FooterChar">
+    <w:name w:val="Footer Char"/>
+    <w:basedOn w:val="DefaultParagraphFont"/>
+    <w:link w:val="Footer"/>
+    <w:uiPriority w:val="99"/>
+    <w:rsid w:val="00827710"/>
+  </w:style>
+  <w:style w:type="paragraph" w:styleId="ListParagraph">
+    <w:name w:val="List Paragraph"/>
+    <w:basedOn w:val="Normal"/>
+    <w:uiPriority w:val="34"/>
+    <w:qFormat/>
+    <w:rsid w:val="00827710"/>
+    <w:pPr>
+      <w:ind w:left="720"/>
+      <w:contextualSpacing/>
+    </w:pPr>
   </w:style>
 </w:styles>
 </file>

</xml_diff>